<commit_message>
"minor changes to the conops version 1"
</commit_message>
<xml_diff>
--- a/concept of operations/cop version 01.docx
+++ b/concept of operations/cop version 01.docx
@@ -124,6 +124,12 @@
                 <w:rFonts w:ascii="Arial" w:hAnsi="Arial" w:cs="Arial"/>
               </w:rPr>
             </w:pPr>
+            <w:r>
+              <w:rPr>
+                <w:rFonts w:ascii="Arial" w:hAnsi="Arial" w:cs="Arial"/>
+              </w:rPr>
+              <w:t>U7616838</w:t>
+            </w:r>
           </w:p>
         </w:tc>
       </w:tr>
@@ -158,6 +164,12 @@
                 <w:rFonts w:ascii="Arial" w:hAnsi="Arial" w:cs="Arial"/>
               </w:rPr>
             </w:pPr>
+            <w:r>
+              <w:rPr>
+                <w:rFonts w:ascii="Arial" w:hAnsi="Arial" w:cs="Arial"/>
+              </w:rPr>
+              <w:t>U7601545</w:t>
+            </w:r>
           </w:p>
         </w:tc>
       </w:tr>
@@ -192,6 +204,12 @@
                 <w:rFonts w:ascii="Arial" w:hAnsi="Arial" w:cs="Arial"/>
               </w:rPr>
             </w:pPr>
+            <w:r>
+              <w:rPr>
+                <w:rFonts w:ascii="Arial" w:hAnsi="Arial" w:cs="Arial"/>
+              </w:rPr>
+              <w:t>U7615646</w:t>
+            </w:r>
           </w:p>
         </w:tc>
       </w:tr>
@@ -227,6 +245,12 @@
                 <w:rFonts w:ascii="Arial" w:hAnsi="Arial" w:cs="Arial"/>
               </w:rPr>
             </w:pPr>
+            <w:r>
+              <w:rPr>
+                <w:rFonts w:ascii="Arial" w:hAnsi="Arial" w:cs="Arial"/>
+              </w:rPr>
+              <w:t>U7517877</w:t>
+            </w:r>
           </w:p>
         </w:tc>
       </w:tr>
@@ -261,6 +285,12 @@
                 <w:rFonts w:ascii="Arial" w:hAnsi="Arial" w:cs="Arial"/>
               </w:rPr>
             </w:pPr>
+            <w:r>
+              <w:rPr>
+                <w:rFonts w:ascii="Arial" w:hAnsi="Arial" w:cs="Arial"/>
+              </w:rPr>
+              <w:t>U7405095</w:t>
+            </w:r>
           </w:p>
         </w:tc>
       </w:tr>
@@ -291,7 +321,7 @@
           <w:headerReference w:type="first" r:id="rId13"/>
           <w:footerReference w:type="first" r:id="rId14"/>
           <w:pgSz w:w="11900" w:h="16840"/>
-          <w:pgMar w:top="1701" w:right="1134" w:bottom="1474" w:left="1871" w:header="709" w:footer="709" w:gutter="0"/>
+          <w:pgMar w:top="1440" w:right="1440" w:bottom="1440" w:left="1440" w:header="709" w:footer="709" w:gutter="0"/>
           <w:cols w:space="708"/>
           <w:titlePg/>
           <w:docGrid w:linePitch="360"/>
@@ -302,7 +332,7 @@
       <w:pPr>
         <w:pStyle w:val="Heading1"/>
       </w:pPr>
-      <w:bookmarkStart w:id="0" w:name="_Toc174102080"/>
+      <w:bookmarkStart w:id="0" w:name="_Toc174088907"/>
       <w:r>
         <w:lastRenderedPageBreak/>
         <w:t>Version Control</w:t>
@@ -620,13 +650,7 @@
               <w:spacing w:line="264" w:lineRule="auto"/>
             </w:pPr>
             <w:r>
-              <w:t>0</w:t>
-            </w:r>
-            <w:r>
-              <w:t>9</w:t>
-            </w:r>
-            <w:r>
-              <w:t>/08/2024</w:t>
+              <w:t>09/08/2024</w:t>
             </w:r>
           </w:p>
         </w:tc>
@@ -640,6 +664,47 @@
             </w:pPr>
             <w:r>
               <w:t>Signature and Agreements</w:t>
+            </w:r>
+          </w:p>
+        </w:tc>
+      </w:tr>
+      <w:tr>
+        <w:tc>
+          <w:tcPr>
+            <w:tcW w:w="2254" w:type="dxa"/>
+          </w:tcPr>
+          <w:p>
+            <w:pPr>
+              <w:spacing w:line="264" w:lineRule="auto"/>
+            </w:pPr>
+            <w:r>
+              <w:t>V 1.1</w:t>
+            </w:r>
+          </w:p>
+        </w:tc>
+        <w:tc>
+          <w:tcPr>
+            <w:tcW w:w="1569" w:type="dxa"/>
+          </w:tcPr>
+          <w:p>
+            <w:pPr>
+              <w:spacing w:line="264" w:lineRule="auto"/>
+            </w:pPr>
+            <w:r>
+              <w:t>09/08/2024</w:t>
+            </w:r>
+          </w:p>
+        </w:tc>
+        <w:tc>
+          <w:tcPr>
+            <w:tcW w:w="5062" w:type="dxa"/>
+          </w:tcPr>
+          <w:p>
+            <w:pPr>
+              <w:spacing w:line="264" w:lineRule="auto"/>
+            </w:pPr>
+            <w:r>
+              <w:t>Document Overhaul and Restructuring</w:t>
             </w:r>
           </w:p>
         </w:tc>
@@ -665,7 +730,7 @@
           <w:rFonts w:ascii="Arial" w:hAnsi="Arial" w:cs="Arial"/>
         </w:rPr>
       </w:pPr>
-      <w:bookmarkStart w:id="1" w:name="_Toc174102081"/>
+      <w:bookmarkStart w:id="1" w:name="_Toc174088908"/>
       <w:r>
         <w:rPr>
           <w:rFonts w:ascii="Arial" w:hAnsi="Arial" w:cs="Arial"/>
@@ -722,11 +787,7 @@
     </w:p>
     <w:sdt>
       <w:sdtPr>
-        <w:rPr>
-          <w:sz w:val="36"/>
-          <w:szCs w:val="36"/>
-        </w:rPr>
-        <w:id w:val="166132449"/>
+        <w:id w:val="1361398857"/>
         <w:docPartObj>
           <w:docPartGallery w:val="Table of Contents"/>
           <w:docPartUnique/>
@@ -734,9 +795,10 @@
       </w:sdtPr>
       <w:sdtEndPr>
         <w:rPr>
-          <w:b/>
-          <w:bCs/>
+          <w:rFonts w:asciiTheme="minorHAnsi" w:eastAsiaTheme="minorEastAsia" w:hAnsiTheme="minorHAnsi" w:cstheme="minorBidi"/>
+          <w:smallCaps w:val="0"/>
           <w:noProof/>
+          <w:color w:val="auto"/>
           <w:sz w:val="22"/>
           <w:szCs w:val="22"/>
         </w:rPr>
@@ -744,17 +806,10 @@
       <w:sdtContent>
         <w:p>
           <w:pPr>
-            <w:rPr>
-              <w:sz w:val="36"/>
-              <w:szCs w:val="36"/>
-            </w:rPr>
+            <w:pStyle w:val="TOCHeading"/>
           </w:pPr>
           <w:r>
-            <w:rPr>
-              <w:sz w:val="36"/>
-              <w:szCs w:val="36"/>
-            </w:rPr>
-            <w:t>Table of Contents</w:t>
+            <w:t>Contents</w:t>
           </w:r>
         </w:p>
         <w:p>
@@ -768,7 +823,7 @@
               <w:noProof/>
               <w:kern w:val="2"/>
               <w:szCs w:val="24"/>
-              <w:lang w:val="en-GB" w:eastAsia="en-GB"/>
+              <w:lang w:val="en-US"/>
               <w14:ligatures w14:val="standardContextual"/>
             </w:rPr>
           </w:pPr>
@@ -781,7 +836,7 @@
           <w:r>
             <w:fldChar w:fldCharType="separate"/>
           </w:r>
-          <w:hyperlink w:anchor="_Toc174102080" w:history="1">
+          <w:hyperlink w:anchor="_Toc174088907" w:history="1">
             <w:r>
               <w:rPr>
                 <w:rStyle w:val="Hyperlink"/>
@@ -794,7 +849,7 @@
                 <w:noProof/>
                 <w:kern w:val="2"/>
                 <w:szCs w:val="24"/>
-                <w:lang w:val="en-GB" w:eastAsia="en-GB"/>
+                <w:lang w:val="en-US"/>
                 <w14:ligatures w14:val="standardContextual"/>
               </w:rPr>
               <w:tab/>
@@ -825,7 +880,7 @@
                 <w:noProof/>
                 <w:webHidden/>
               </w:rPr>
-              <w:instrText xml:space="preserve"> PAGEREF _Toc174102080 \h </w:instrText>
+              <w:instrText xml:space="preserve"> PAGEREF _Toc174088907 \h </w:instrText>
             </w:r>
             <w:r>
               <w:rPr>
@@ -867,11 +922,11 @@
               <w:noProof/>
               <w:kern w:val="2"/>
               <w:szCs w:val="24"/>
-              <w:lang w:val="en-GB" w:eastAsia="en-GB"/>
+              <w:lang w:val="en-US"/>
               <w14:ligatures w14:val="standardContextual"/>
             </w:rPr>
           </w:pPr>
-          <w:hyperlink w:anchor="_Toc174102081" w:history="1">
+          <w:hyperlink w:anchor="_Toc174088908" w:history="1">
             <w:r>
               <w:rPr>
                 <w:rStyle w:val="Hyperlink"/>
@@ -885,7 +940,7 @@
                 <w:noProof/>
                 <w:kern w:val="2"/>
                 <w:szCs w:val="24"/>
-                <w:lang w:val="en-GB" w:eastAsia="en-GB"/>
+                <w:lang w:val="en-US"/>
                 <w14:ligatures w14:val="standardContextual"/>
               </w:rPr>
               <w:tab/>
@@ -917,7 +972,7 @@
                 <w:noProof/>
                 <w:webHidden/>
               </w:rPr>
-              <w:instrText xml:space="preserve"> PAGEREF _Toc174102081 \h </w:instrText>
+              <w:instrText xml:space="preserve"> PAGEREF _Toc174088908 \h </w:instrText>
             </w:r>
             <w:r>
               <w:rPr>
@@ -959,24 +1014,24 @@
               <w:noProof/>
               <w:kern w:val="2"/>
               <w:szCs w:val="24"/>
-              <w:lang w:val="en-GB" w:eastAsia="en-GB"/>
+              <w:lang w:val="en-US"/>
               <w14:ligatures w14:val="standardContextual"/>
             </w:rPr>
           </w:pPr>
-          <w:hyperlink w:anchor="_Toc174102082" w:history="1">
+          <w:hyperlink w:anchor="_Toc174088909" w:history="1">
             <w:r>
               <w:rPr>
                 <w:rStyle w:val="Hyperlink"/>
                 <w:noProof/>
               </w:rPr>
-              <w:t>3</w:t>
+              <w:t>4</w:t>
             </w:r>
             <w:r>
               <w:rPr>
                 <w:noProof/>
                 <w:kern w:val="2"/>
                 <w:szCs w:val="24"/>
-                <w:lang w:val="en-GB" w:eastAsia="en-GB"/>
+                <w:lang w:val="en-US"/>
                 <w14:ligatures w14:val="standardContextual"/>
               </w:rPr>
               <w:tab/>
@@ -986,7 +1041,7 @@
                 <w:rStyle w:val="Hyperlink"/>
                 <w:noProof/>
               </w:rPr>
-              <w:t>Table of Tables</w:t>
+              <w:t>List of Tables</w:t>
             </w:r>
             <w:r>
               <w:rPr>
@@ -1007,7 +1062,7 @@
                 <w:noProof/>
                 <w:webHidden/>
               </w:rPr>
-              <w:instrText xml:space="preserve"> PAGEREF _Toc174102082 \h </w:instrText>
+              <w:instrText xml:space="preserve"> PAGEREF _Toc174088909 \h </w:instrText>
             </w:r>
             <w:r>
               <w:rPr>
@@ -1049,25 +1104,25 @@
               <w:noProof/>
               <w:kern w:val="2"/>
               <w:szCs w:val="24"/>
-              <w:lang w:val="en-GB" w:eastAsia="en-GB"/>
+              <w:lang w:val="en-US"/>
               <w14:ligatures w14:val="standardContextual"/>
             </w:rPr>
           </w:pPr>
-          <w:hyperlink w:anchor="_Toc174102083" w:history="1">
+          <w:hyperlink w:anchor="_Toc174088910" w:history="1">
             <w:r>
               <w:rPr>
                 <w:rStyle w:val="Hyperlink"/>
                 <w:rFonts w:ascii="Arial" w:hAnsi="Arial" w:cs="Arial"/>
                 <w:noProof/>
               </w:rPr>
-              <w:t>4</w:t>
+              <w:t>5</w:t>
             </w:r>
             <w:r>
               <w:rPr>
                 <w:noProof/>
                 <w:kern w:val="2"/>
                 <w:szCs w:val="24"/>
-                <w:lang w:val="en-GB" w:eastAsia="en-GB"/>
+                <w:lang w:val="en-US"/>
                 <w14:ligatures w14:val="standardContextual"/>
               </w:rPr>
               <w:tab/>
@@ -1099,7 +1154,7 @@
                 <w:noProof/>
                 <w:webHidden/>
               </w:rPr>
-              <w:instrText xml:space="preserve"> PAGEREF _Toc174102083 \h </w:instrText>
+              <w:instrText xml:space="preserve"> PAGEREF _Toc174088910 \h </w:instrText>
             </w:r>
             <w:r>
               <w:rPr>
@@ -1141,25 +1196,25 @@
               <w:noProof/>
               <w:kern w:val="2"/>
               <w:szCs w:val="24"/>
-              <w:lang w:val="en-GB" w:eastAsia="en-GB"/>
+              <w:lang w:val="en-US"/>
               <w14:ligatures w14:val="standardContextual"/>
             </w:rPr>
           </w:pPr>
-          <w:hyperlink w:anchor="_Toc174102084" w:history="1">
+          <w:hyperlink w:anchor="_Toc174088911" w:history="1">
             <w:r>
               <w:rPr>
                 <w:rStyle w:val="Hyperlink"/>
                 <w:rFonts w:ascii="Arial" w:hAnsi="Arial" w:cs="Arial"/>
                 <w:noProof/>
               </w:rPr>
-              <w:t>5</w:t>
+              <w:t>6</w:t>
             </w:r>
             <w:r>
               <w:rPr>
                 <w:noProof/>
                 <w:kern w:val="2"/>
                 <w:szCs w:val="24"/>
-                <w:lang w:val="en-GB" w:eastAsia="en-GB"/>
+                <w:lang w:val="en-US"/>
                 <w14:ligatures w14:val="standardContextual"/>
               </w:rPr>
               <w:tab/>
@@ -1191,7 +1246,7 @@
                 <w:noProof/>
                 <w:webHidden/>
               </w:rPr>
-              <w:instrText xml:space="preserve"> PAGEREF _Toc174102084 \h </w:instrText>
+              <w:instrText xml:space="preserve"> PAGEREF _Toc174088911 \h </w:instrText>
             </w:r>
             <w:r>
               <w:rPr>
@@ -1233,25 +1288,25 @@
               <w:noProof/>
               <w:kern w:val="2"/>
               <w:szCs w:val="24"/>
-              <w:lang w:val="en-GB" w:eastAsia="en-GB"/>
+              <w:lang w:val="en-US"/>
               <w14:ligatures w14:val="standardContextual"/>
             </w:rPr>
           </w:pPr>
-          <w:hyperlink w:anchor="_Toc174102085" w:history="1">
+          <w:hyperlink w:anchor="_Toc174088912" w:history="1">
             <w:r>
               <w:rPr>
                 <w:rStyle w:val="Hyperlink"/>
                 <w:rFonts w:ascii="Arial" w:hAnsi="Arial" w:cs="Arial"/>
                 <w:noProof/>
               </w:rPr>
-              <w:t>6</w:t>
+              <w:t>7</w:t>
             </w:r>
             <w:r>
               <w:rPr>
                 <w:noProof/>
                 <w:kern w:val="2"/>
                 <w:szCs w:val="24"/>
-                <w:lang w:val="en-GB" w:eastAsia="en-GB"/>
+                <w:lang w:val="en-US"/>
                 <w14:ligatures w14:val="standardContextual"/>
               </w:rPr>
               <w:tab/>
@@ -1283,7 +1338,7 @@
                 <w:noProof/>
                 <w:webHidden/>
               </w:rPr>
-              <w:instrText xml:space="preserve"> PAGEREF _Toc174102085 \h </w:instrText>
+              <w:instrText xml:space="preserve"> PAGEREF _Toc174088912 \h </w:instrText>
             </w:r>
             <w:r>
               <w:rPr>
@@ -1325,25 +1380,25 @@
               <w:noProof/>
               <w:kern w:val="2"/>
               <w:szCs w:val="24"/>
-              <w:lang w:val="en-GB" w:eastAsia="en-GB"/>
+              <w:lang w:val="en-US"/>
               <w14:ligatures w14:val="standardContextual"/>
             </w:rPr>
           </w:pPr>
-          <w:hyperlink w:anchor="_Toc174102086" w:history="1">
+          <w:hyperlink w:anchor="_Toc174088913" w:history="1">
             <w:r>
               <w:rPr>
                 <w:rStyle w:val="Hyperlink"/>
                 <w:rFonts w:ascii="Arial" w:hAnsi="Arial" w:cs="Arial"/>
                 <w:noProof/>
               </w:rPr>
-              <w:t>6.1</w:t>
+              <w:t>7.1</w:t>
             </w:r>
             <w:r>
               <w:rPr>
                 <w:noProof/>
                 <w:kern w:val="2"/>
                 <w:szCs w:val="24"/>
-                <w:lang w:val="en-GB" w:eastAsia="en-GB"/>
+                <w:lang w:val="en-US"/>
                 <w14:ligatures w14:val="standardContextual"/>
               </w:rPr>
               <w:tab/>
@@ -1375,7 +1430,7 @@
                 <w:noProof/>
                 <w:webHidden/>
               </w:rPr>
-              <w:instrText xml:space="preserve"> PAGEREF _Toc174102086 \h </w:instrText>
+              <w:instrText xml:space="preserve"> PAGEREF _Toc174088913 \h </w:instrText>
             </w:r>
             <w:r>
               <w:rPr>
@@ -1417,24 +1472,24 @@
               <w:noProof/>
               <w:kern w:val="2"/>
               <w:szCs w:val="24"/>
-              <w:lang w:val="en-GB" w:eastAsia="en-GB"/>
+              <w:lang w:val="en-US"/>
               <w14:ligatures w14:val="standardContextual"/>
             </w:rPr>
           </w:pPr>
-          <w:hyperlink w:anchor="_Toc174102087" w:history="1">
+          <w:hyperlink w:anchor="_Toc174088914" w:history="1">
             <w:r>
               <w:rPr>
                 <w:rStyle w:val="Hyperlink"/>
                 <w:noProof/>
               </w:rPr>
-              <w:t>6.2</w:t>
+              <w:t>7.2</w:t>
             </w:r>
             <w:r>
               <w:rPr>
                 <w:noProof/>
                 <w:kern w:val="2"/>
                 <w:szCs w:val="24"/>
-                <w:lang w:val="en-GB" w:eastAsia="en-GB"/>
+                <w:lang w:val="en-US"/>
                 <w14:ligatures w14:val="standardContextual"/>
               </w:rPr>
               <w:tab/>
@@ -1465,7 +1520,7 @@
                 <w:noProof/>
                 <w:webHidden/>
               </w:rPr>
-              <w:instrText xml:space="preserve"> PAGEREF _Toc174102087 \h </w:instrText>
+              <w:instrText xml:space="preserve"> PAGEREF _Toc174088914 \h </w:instrText>
             </w:r>
             <w:r>
               <w:rPr>
@@ -1507,25 +1562,25 @@
               <w:noProof/>
               <w:kern w:val="2"/>
               <w:szCs w:val="24"/>
-              <w:lang w:val="en-GB" w:eastAsia="en-GB"/>
+              <w:lang w:val="en-US"/>
               <w14:ligatures w14:val="standardContextual"/>
             </w:rPr>
           </w:pPr>
-          <w:hyperlink w:anchor="_Toc174102088" w:history="1">
+          <w:hyperlink w:anchor="_Toc174088915" w:history="1">
             <w:r>
               <w:rPr>
                 <w:rStyle w:val="Hyperlink"/>
                 <w:rFonts w:ascii="Arial" w:hAnsi="Arial" w:cs="Arial"/>
                 <w:noProof/>
               </w:rPr>
-              <w:t>7</w:t>
+              <w:t>8</w:t>
             </w:r>
             <w:r>
               <w:rPr>
                 <w:noProof/>
                 <w:kern w:val="2"/>
                 <w:szCs w:val="24"/>
-                <w:lang w:val="en-GB" w:eastAsia="en-GB"/>
+                <w:lang w:val="en-US"/>
                 <w14:ligatures w14:val="standardContextual"/>
               </w:rPr>
               <w:tab/>
@@ -1557,7 +1612,7 @@
                 <w:noProof/>
                 <w:webHidden/>
               </w:rPr>
-              <w:instrText xml:space="preserve"> PAGEREF _Toc174102088 \h </w:instrText>
+              <w:instrText xml:space="preserve"> PAGEREF _Toc174088915 \h </w:instrText>
             </w:r>
             <w:r>
               <w:rPr>
@@ -1599,25 +1654,25 @@
               <w:noProof/>
               <w:kern w:val="2"/>
               <w:szCs w:val="24"/>
-              <w:lang w:val="en-GB" w:eastAsia="en-GB"/>
+              <w:lang w:val="en-US"/>
               <w14:ligatures w14:val="standardContextual"/>
             </w:rPr>
           </w:pPr>
-          <w:hyperlink w:anchor="_Toc174102089" w:history="1">
+          <w:hyperlink w:anchor="_Toc174088916" w:history="1">
             <w:r>
               <w:rPr>
                 <w:rStyle w:val="Hyperlink"/>
                 <w:rFonts w:ascii="Arial" w:hAnsi="Arial" w:cs="Arial"/>
                 <w:noProof/>
               </w:rPr>
-              <w:t>7.1</w:t>
+              <w:t>8.1</w:t>
             </w:r>
             <w:r>
               <w:rPr>
                 <w:noProof/>
                 <w:kern w:val="2"/>
                 <w:szCs w:val="24"/>
-                <w:lang w:val="en-GB" w:eastAsia="en-GB"/>
+                <w:lang w:val="en-US"/>
                 <w14:ligatures w14:val="standardContextual"/>
               </w:rPr>
               <w:tab/>
@@ -1649,7 +1704,7 @@
                 <w:noProof/>
                 <w:webHidden/>
               </w:rPr>
-              <w:instrText xml:space="preserve"> PAGEREF _Toc174102089 \h </w:instrText>
+              <w:instrText xml:space="preserve"> PAGEREF _Toc174088916 \h </w:instrText>
             </w:r>
             <w:r>
               <w:rPr>
@@ -1691,25 +1746,25 @@
               <w:noProof/>
               <w:kern w:val="2"/>
               <w:szCs w:val="24"/>
-              <w:lang w:val="en-GB" w:eastAsia="en-GB"/>
+              <w:lang w:val="en-US"/>
               <w14:ligatures w14:val="standardContextual"/>
             </w:rPr>
           </w:pPr>
-          <w:hyperlink w:anchor="_Toc174102090" w:history="1">
+          <w:hyperlink w:anchor="_Toc174088917" w:history="1">
             <w:r>
               <w:rPr>
                 <w:rStyle w:val="Hyperlink"/>
                 <w:rFonts w:ascii="Arial" w:hAnsi="Arial" w:cs="Arial"/>
                 <w:noProof/>
               </w:rPr>
-              <w:t>7.2</w:t>
+              <w:t>8.2</w:t>
             </w:r>
             <w:r>
               <w:rPr>
                 <w:noProof/>
                 <w:kern w:val="2"/>
                 <w:szCs w:val="24"/>
-                <w:lang w:val="en-GB" w:eastAsia="en-GB"/>
+                <w:lang w:val="en-US"/>
                 <w14:ligatures w14:val="standardContextual"/>
               </w:rPr>
               <w:tab/>
@@ -1741,7 +1796,7 @@
                 <w:noProof/>
                 <w:webHidden/>
               </w:rPr>
-              <w:instrText xml:space="preserve"> PAGEREF _Toc174102090 \h </w:instrText>
+              <w:instrText xml:space="preserve"> PAGEREF _Toc174088917 \h </w:instrText>
             </w:r>
             <w:r>
               <w:rPr>
@@ -1783,25 +1838,25 @@
               <w:noProof/>
               <w:kern w:val="2"/>
               <w:szCs w:val="24"/>
-              <w:lang w:val="en-GB" w:eastAsia="en-GB"/>
+              <w:lang w:val="en-US"/>
               <w14:ligatures w14:val="standardContextual"/>
             </w:rPr>
           </w:pPr>
-          <w:hyperlink w:anchor="_Toc174102091" w:history="1">
+          <w:hyperlink w:anchor="_Toc174088918" w:history="1">
             <w:r>
               <w:rPr>
                 <w:rStyle w:val="Hyperlink"/>
                 <w:rFonts w:ascii="Arial" w:hAnsi="Arial" w:cs="Arial"/>
                 <w:noProof/>
               </w:rPr>
-              <w:t>8</w:t>
+              <w:t>9</w:t>
             </w:r>
             <w:r>
               <w:rPr>
                 <w:noProof/>
                 <w:kern w:val="2"/>
                 <w:szCs w:val="24"/>
-                <w:lang w:val="en-GB" w:eastAsia="en-GB"/>
+                <w:lang w:val="en-US"/>
                 <w14:ligatures w14:val="standardContextual"/>
               </w:rPr>
               <w:tab/>
@@ -1833,7 +1888,7 @@
                 <w:noProof/>
                 <w:webHidden/>
               </w:rPr>
-              <w:instrText xml:space="preserve"> PAGEREF _Toc174102091 \h </w:instrText>
+              <w:instrText xml:space="preserve"> PAGEREF _Toc174088918 \h </w:instrText>
             </w:r>
             <w:r>
               <w:rPr>
@@ -1875,25 +1930,25 @@
               <w:noProof/>
               <w:kern w:val="2"/>
               <w:szCs w:val="24"/>
-              <w:lang w:val="en-GB" w:eastAsia="en-GB"/>
+              <w:lang w:val="en-US"/>
               <w14:ligatures w14:val="standardContextual"/>
             </w:rPr>
           </w:pPr>
-          <w:hyperlink w:anchor="_Toc174102092" w:history="1">
+          <w:hyperlink w:anchor="_Toc174088919" w:history="1">
             <w:r>
               <w:rPr>
                 <w:rStyle w:val="Hyperlink"/>
                 <w:rFonts w:ascii="Arial" w:hAnsi="Arial" w:cs="Arial"/>
                 <w:noProof/>
               </w:rPr>
-              <w:t>8.1</w:t>
+              <w:t>9.1</w:t>
             </w:r>
             <w:r>
               <w:rPr>
                 <w:noProof/>
                 <w:kern w:val="2"/>
                 <w:szCs w:val="24"/>
-                <w:lang w:val="en-GB" w:eastAsia="en-GB"/>
+                <w:lang w:val="en-US"/>
                 <w14:ligatures w14:val="standardContextual"/>
               </w:rPr>
               <w:tab/>
@@ -1925,7 +1980,7 @@
                 <w:noProof/>
                 <w:webHidden/>
               </w:rPr>
-              <w:instrText xml:space="preserve"> PAGEREF _Toc174102092 \h </w:instrText>
+              <w:instrText xml:space="preserve"> PAGEREF _Toc174088919 \h </w:instrText>
             </w:r>
             <w:r>
               <w:rPr>
@@ -1967,25 +2022,25 @@
               <w:noProof/>
               <w:kern w:val="2"/>
               <w:szCs w:val="24"/>
-              <w:lang w:val="en-GB" w:eastAsia="en-GB"/>
+              <w:lang w:val="en-US"/>
               <w14:ligatures w14:val="standardContextual"/>
             </w:rPr>
           </w:pPr>
-          <w:hyperlink w:anchor="_Toc174102093" w:history="1">
+          <w:hyperlink w:anchor="_Toc174088920" w:history="1">
             <w:r>
               <w:rPr>
                 <w:rStyle w:val="Hyperlink"/>
                 <w:rFonts w:ascii="Arial" w:hAnsi="Arial" w:cs="Arial"/>
                 <w:noProof/>
               </w:rPr>
-              <w:t>8.2</w:t>
+              <w:t>9.2</w:t>
             </w:r>
             <w:r>
               <w:rPr>
                 <w:noProof/>
                 <w:kern w:val="2"/>
                 <w:szCs w:val="24"/>
-                <w:lang w:val="en-GB" w:eastAsia="en-GB"/>
+                <w:lang w:val="en-US"/>
                 <w14:ligatures w14:val="standardContextual"/>
               </w:rPr>
               <w:tab/>
@@ -2017,7 +2072,7 @@
                 <w:noProof/>
                 <w:webHidden/>
               </w:rPr>
-              <w:instrText xml:space="preserve"> PAGEREF _Toc174102093 \h </w:instrText>
+              <w:instrText xml:space="preserve"> PAGEREF _Toc174088920 \h </w:instrText>
             </w:r>
             <w:r>
               <w:rPr>
@@ -2059,25 +2114,25 @@
               <w:noProof/>
               <w:kern w:val="2"/>
               <w:szCs w:val="24"/>
-              <w:lang w:val="en-GB" w:eastAsia="en-GB"/>
+              <w:lang w:val="en-US"/>
               <w14:ligatures w14:val="standardContextual"/>
             </w:rPr>
           </w:pPr>
-          <w:hyperlink w:anchor="_Toc174102094" w:history="1">
+          <w:hyperlink w:anchor="_Toc174088921" w:history="1">
             <w:r>
               <w:rPr>
                 <w:rStyle w:val="Hyperlink"/>
                 <w:rFonts w:ascii="Arial" w:hAnsi="Arial" w:cs="Arial"/>
                 <w:noProof/>
               </w:rPr>
-              <w:t>8.3</w:t>
+              <w:t>9.3</w:t>
             </w:r>
             <w:r>
               <w:rPr>
                 <w:noProof/>
                 <w:kern w:val="2"/>
                 <w:szCs w:val="24"/>
-                <w:lang w:val="en-GB" w:eastAsia="en-GB"/>
+                <w:lang w:val="en-US"/>
                 <w14:ligatures w14:val="standardContextual"/>
               </w:rPr>
               <w:tab/>
@@ -2109,7 +2164,7 @@
                 <w:noProof/>
                 <w:webHidden/>
               </w:rPr>
-              <w:instrText xml:space="preserve"> PAGEREF _Toc174102094 \h </w:instrText>
+              <w:instrText xml:space="preserve"> PAGEREF _Toc174088921 \h </w:instrText>
             </w:r>
             <w:r>
               <w:rPr>
@@ -2151,25 +2206,25 @@
               <w:noProof/>
               <w:kern w:val="2"/>
               <w:szCs w:val="24"/>
-              <w:lang w:val="en-GB" w:eastAsia="en-GB"/>
+              <w:lang w:val="en-US"/>
               <w14:ligatures w14:val="standardContextual"/>
             </w:rPr>
           </w:pPr>
-          <w:hyperlink w:anchor="_Toc174102095" w:history="1">
+          <w:hyperlink w:anchor="_Toc174088922" w:history="1">
             <w:r>
               <w:rPr>
                 <w:rStyle w:val="Hyperlink"/>
                 <w:rFonts w:ascii="Arial" w:hAnsi="Arial" w:cs="Arial"/>
                 <w:noProof/>
               </w:rPr>
-              <w:t>8.4</w:t>
+              <w:t>9.4</w:t>
             </w:r>
             <w:r>
               <w:rPr>
                 <w:noProof/>
                 <w:kern w:val="2"/>
                 <w:szCs w:val="24"/>
-                <w:lang w:val="en-GB" w:eastAsia="en-GB"/>
+                <w:lang w:val="en-US"/>
                 <w14:ligatures w14:val="standardContextual"/>
               </w:rPr>
               <w:tab/>
@@ -2201,7 +2256,7 @@
                 <w:noProof/>
                 <w:webHidden/>
               </w:rPr>
-              <w:instrText xml:space="preserve"> PAGEREF _Toc174102095 \h </w:instrText>
+              <w:instrText xml:space="preserve"> PAGEREF _Toc174088922 \h </w:instrText>
             </w:r>
             <w:r>
               <w:rPr>
@@ -2236,32 +2291,32 @@
           <w:pPr>
             <w:pStyle w:val="TOC1"/>
             <w:tabs>
-              <w:tab w:val="left" w:pos="400"/>
+              <w:tab w:val="left" w:pos="720"/>
               <w:tab w:val="right" w:leader="dot" w:pos="8885"/>
             </w:tabs>
             <w:rPr>
               <w:noProof/>
               <w:kern w:val="2"/>
               <w:szCs w:val="24"/>
-              <w:lang w:val="en-GB" w:eastAsia="en-GB"/>
+              <w:lang w:val="en-US"/>
               <w14:ligatures w14:val="standardContextual"/>
             </w:rPr>
           </w:pPr>
-          <w:hyperlink w:anchor="_Toc174102096" w:history="1">
+          <w:hyperlink w:anchor="_Toc174088923" w:history="1">
             <w:r>
               <w:rPr>
                 <w:rStyle w:val="Hyperlink"/>
                 <w:rFonts w:ascii="Arial" w:hAnsi="Arial" w:cs="Arial"/>
                 <w:noProof/>
               </w:rPr>
-              <w:t>9</w:t>
+              <w:t>10</w:t>
             </w:r>
             <w:r>
               <w:rPr>
                 <w:noProof/>
                 <w:kern w:val="2"/>
                 <w:szCs w:val="24"/>
-                <w:lang w:val="en-GB" w:eastAsia="en-GB"/>
+                <w:lang w:val="en-US"/>
                 <w14:ligatures w14:val="standardContextual"/>
               </w:rPr>
               <w:tab/>
@@ -2293,7 +2348,7 @@
                 <w:noProof/>
                 <w:webHidden/>
               </w:rPr>
-              <w:instrText xml:space="preserve"> PAGEREF _Toc174102096 \h </w:instrText>
+              <w:instrText xml:space="preserve"> PAGEREF _Toc174088923 \h </w:instrText>
             </w:r>
             <w:r>
               <w:rPr>
@@ -2335,25 +2390,25 @@
               <w:noProof/>
               <w:kern w:val="2"/>
               <w:szCs w:val="24"/>
-              <w:lang w:val="en-GB" w:eastAsia="en-GB"/>
+              <w:lang w:val="en-US"/>
               <w14:ligatures w14:val="standardContextual"/>
             </w:rPr>
           </w:pPr>
-          <w:hyperlink w:anchor="_Toc174102097" w:history="1">
+          <w:hyperlink w:anchor="_Toc174088924" w:history="1">
             <w:r>
               <w:rPr>
                 <w:rStyle w:val="Hyperlink"/>
                 <w:rFonts w:ascii="Arial" w:hAnsi="Arial" w:cs="Arial"/>
                 <w:noProof/>
               </w:rPr>
-              <w:t>9.1</w:t>
+              <w:t>10.1</w:t>
             </w:r>
             <w:r>
               <w:rPr>
                 <w:noProof/>
                 <w:kern w:val="2"/>
                 <w:szCs w:val="24"/>
-                <w:lang w:val="en-GB" w:eastAsia="en-GB"/>
+                <w:lang w:val="en-US"/>
                 <w14:ligatures w14:val="standardContextual"/>
               </w:rPr>
               <w:tab/>
@@ -2385,7 +2440,7 @@
                 <w:noProof/>
                 <w:webHidden/>
               </w:rPr>
-              <w:instrText xml:space="preserve"> PAGEREF _Toc174102097 \h </w:instrText>
+              <w:instrText xml:space="preserve"> PAGEREF _Toc174088924 \h </w:instrText>
             </w:r>
             <w:r>
               <w:rPr>
@@ -2420,31 +2475,31 @@
           <w:pPr>
             <w:pStyle w:val="TOC3"/>
             <w:tabs>
-              <w:tab w:val="left" w:pos="1200"/>
+              <w:tab w:val="left" w:pos="1440"/>
               <w:tab w:val="right" w:leader="dot" w:pos="8885"/>
             </w:tabs>
             <w:rPr>
               <w:noProof/>
               <w:kern w:val="2"/>
               <w:szCs w:val="24"/>
-              <w:lang w:val="en-GB" w:eastAsia="en-GB"/>
+              <w:lang w:val="en-US"/>
               <w14:ligatures w14:val="standardContextual"/>
             </w:rPr>
           </w:pPr>
-          <w:hyperlink w:anchor="_Toc174102098" w:history="1">
+          <w:hyperlink w:anchor="_Toc174088925" w:history="1">
             <w:r>
               <w:rPr>
                 <w:rStyle w:val="Hyperlink"/>
                 <w:noProof/>
               </w:rPr>
-              <w:t>9.1.1</w:t>
+              <w:t>10.1.1</w:t>
             </w:r>
             <w:r>
               <w:rPr>
                 <w:noProof/>
                 <w:kern w:val="2"/>
                 <w:szCs w:val="24"/>
-                <w:lang w:val="en-GB" w:eastAsia="en-GB"/>
+                <w:lang w:val="en-US"/>
                 <w14:ligatures w14:val="standardContextual"/>
               </w:rPr>
               <w:tab/>
@@ -2475,7 +2530,7 @@
                 <w:noProof/>
                 <w:webHidden/>
               </w:rPr>
-              <w:instrText xml:space="preserve"> PAGEREF _Toc174102098 \h </w:instrText>
+              <w:instrText xml:space="preserve"> PAGEREF _Toc174088925 \h </w:instrText>
             </w:r>
             <w:r>
               <w:rPr>
@@ -2510,31 +2565,31 @@
           <w:pPr>
             <w:pStyle w:val="TOC3"/>
             <w:tabs>
-              <w:tab w:val="left" w:pos="1200"/>
+              <w:tab w:val="left" w:pos="1440"/>
               <w:tab w:val="right" w:leader="dot" w:pos="8885"/>
             </w:tabs>
             <w:rPr>
               <w:noProof/>
               <w:kern w:val="2"/>
               <w:szCs w:val="24"/>
-              <w:lang w:val="en-GB" w:eastAsia="en-GB"/>
+              <w:lang w:val="en-US"/>
               <w14:ligatures w14:val="standardContextual"/>
             </w:rPr>
           </w:pPr>
-          <w:hyperlink w:anchor="_Toc174102099" w:history="1">
+          <w:hyperlink w:anchor="_Toc174088926" w:history="1">
             <w:r>
               <w:rPr>
                 <w:rStyle w:val="Hyperlink"/>
                 <w:noProof/>
               </w:rPr>
-              <w:t>9.1.2</w:t>
+              <w:t>10.1.2</w:t>
             </w:r>
             <w:r>
               <w:rPr>
                 <w:noProof/>
                 <w:kern w:val="2"/>
                 <w:szCs w:val="24"/>
-                <w:lang w:val="en-GB" w:eastAsia="en-GB"/>
+                <w:lang w:val="en-US"/>
                 <w14:ligatures w14:val="standardContextual"/>
               </w:rPr>
               <w:tab/>
@@ -2565,7 +2620,7 @@
                 <w:noProof/>
                 <w:webHidden/>
               </w:rPr>
-              <w:instrText xml:space="preserve"> PAGEREF _Toc174102099 \h </w:instrText>
+              <w:instrText xml:space="preserve"> PAGEREF _Toc174088926 \h </w:instrText>
             </w:r>
             <w:r>
               <w:rPr>
@@ -2600,31 +2655,31 @@
           <w:pPr>
             <w:pStyle w:val="TOC3"/>
             <w:tabs>
-              <w:tab w:val="left" w:pos="1200"/>
+              <w:tab w:val="left" w:pos="1440"/>
               <w:tab w:val="right" w:leader="dot" w:pos="8885"/>
             </w:tabs>
             <w:rPr>
               <w:noProof/>
               <w:kern w:val="2"/>
               <w:szCs w:val="24"/>
-              <w:lang w:val="en-GB" w:eastAsia="en-GB"/>
+              <w:lang w:val="en-US"/>
               <w14:ligatures w14:val="standardContextual"/>
             </w:rPr>
           </w:pPr>
-          <w:hyperlink w:anchor="_Toc174102100" w:history="1">
+          <w:hyperlink w:anchor="_Toc174088927" w:history="1">
             <w:r>
               <w:rPr>
                 <w:rStyle w:val="Hyperlink"/>
                 <w:noProof/>
               </w:rPr>
-              <w:t>9.1.3</w:t>
+              <w:t>10.1.3</w:t>
             </w:r>
             <w:r>
               <w:rPr>
                 <w:noProof/>
                 <w:kern w:val="2"/>
                 <w:szCs w:val="24"/>
-                <w:lang w:val="en-GB" w:eastAsia="en-GB"/>
+                <w:lang w:val="en-US"/>
                 <w14:ligatures w14:val="standardContextual"/>
               </w:rPr>
               <w:tab/>
@@ -2655,7 +2710,7 @@
                 <w:noProof/>
                 <w:webHidden/>
               </w:rPr>
-              <w:instrText xml:space="preserve"> PAGEREF _Toc174102100 \h </w:instrText>
+              <w:instrText xml:space="preserve"> PAGEREF _Toc174088927 \h </w:instrText>
             </w:r>
             <w:r>
               <w:rPr>
@@ -2690,31 +2745,31 @@
           <w:pPr>
             <w:pStyle w:val="TOC3"/>
             <w:tabs>
-              <w:tab w:val="left" w:pos="1200"/>
+              <w:tab w:val="left" w:pos="1440"/>
               <w:tab w:val="right" w:leader="dot" w:pos="8885"/>
             </w:tabs>
             <w:rPr>
               <w:noProof/>
               <w:kern w:val="2"/>
               <w:szCs w:val="24"/>
-              <w:lang w:val="en-GB" w:eastAsia="en-GB"/>
+              <w:lang w:val="en-US"/>
               <w14:ligatures w14:val="standardContextual"/>
             </w:rPr>
           </w:pPr>
-          <w:hyperlink w:anchor="_Toc174102101" w:history="1">
+          <w:hyperlink w:anchor="_Toc174088928" w:history="1">
             <w:r>
               <w:rPr>
                 <w:rStyle w:val="Hyperlink"/>
                 <w:noProof/>
               </w:rPr>
-              <w:t>9.1.4</w:t>
+              <w:t>10.1.4</w:t>
             </w:r>
             <w:r>
               <w:rPr>
                 <w:noProof/>
                 <w:kern w:val="2"/>
                 <w:szCs w:val="24"/>
-                <w:lang w:val="en-GB" w:eastAsia="en-GB"/>
+                <w:lang w:val="en-US"/>
                 <w14:ligatures w14:val="standardContextual"/>
               </w:rPr>
               <w:tab/>
@@ -2745,7 +2800,7 @@
                 <w:noProof/>
                 <w:webHidden/>
               </w:rPr>
-              <w:instrText xml:space="preserve"> PAGEREF _Toc174102101 \h </w:instrText>
+              <w:instrText xml:space="preserve"> PAGEREF _Toc174088928 \h </w:instrText>
             </w:r>
             <w:r>
               <w:rPr>
@@ -2787,25 +2842,25 @@
               <w:noProof/>
               <w:kern w:val="2"/>
               <w:szCs w:val="24"/>
-              <w:lang w:val="en-GB" w:eastAsia="en-GB"/>
+              <w:lang w:val="en-US"/>
               <w14:ligatures w14:val="standardContextual"/>
             </w:rPr>
           </w:pPr>
-          <w:hyperlink w:anchor="_Toc174102102" w:history="1">
+          <w:hyperlink w:anchor="_Toc174088929" w:history="1">
             <w:r>
               <w:rPr>
                 <w:rStyle w:val="Hyperlink"/>
                 <w:rFonts w:ascii="Arial" w:hAnsi="Arial" w:cs="Arial"/>
                 <w:noProof/>
               </w:rPr>
-              <w:t>10</w:t>
+              <w:t>11</w:t>
             </w:r>
             <w:r>
               <w:rPr>
                 <w:noProof/>
                 <w:kern w:val="2"/>
                 <w:szCs w:val="24"/>
-                <w:lang w:val="en-GB" w:eastAsia="en-GB"/>
+                <w:lang w:val="en-US"/>
                 <w14:ligatures w14:val="standardContextual"/>
               </w:rPr>
               <w:tab/>
@@ -2837,7 +2892,7 @@
                 <w:noProof/>
                 <w:webHidden/>
               </w:rPr>
-              <w:instrText xml:space="preserve"> PAGEREF _Toc174102102 \h </w:instrText>
+              <w:instrText xml:space="preserve"> PAGEREF _Toc174088929 \h </w:instrText>
             </w:r>
             <w:r>
               <w:rPr>
@@ -2879,25 +2934,25 @@
               <w:noProof/>
               <w:kern w:val="2"/>
               <w:szCs w:val="24"/>
-              <w:lang w:val="en-GB" w:eastAsia="en-GB"/>
+              <w:lang w:val="en-US"/>
               <w14:ligatures w14:val="standardContextual"/>
             </w:rPr>
           </w:pPr>
-          <w:hyperlink w:anchor="_Toc174102103" w:history="1">
+          <w:hyperlink w:anchor="_Toc174088930" w:history="1">
             <w:r>
               <w:rPr>
                 <w:rStyle w:val="Hyperlink"/>
                 <w:rFonts w:ascii="Arial" w:hAnsi="Arial" w:cs="Arial"/>
                 <w:noProof/>
               </w:rPr>
-              <w:t>10.1</w:t>
+              <w:t>11.1</w:t>
             </w:r>
             <w:r>
               <w:rPr>
                 <w:noProof/>
                 <w:kern w:val="2"/>
                 <w:szCs w:val="24"/>
-                <w:lang w:val="en-GB" w:eastAsia="en-GB"/>
+                <w:lang w:val="en-US"/>
                 <w14:ligatures w14:val="standardContextual"/>
               </w:rPr>
               <w:tab/>
@@ -2929,7 +2984,7 @@
                 <w:noProof/>
                 <w:webHidden/>
               </w:rPr>
-              <w:instrText xml:space="preserve"> PAGEREF _Toc174102103 \h </w:instrText>
+              <w:instrText xml:space="preserve"> PAGEREF _Toc174088930 \h </w:instrText>
             </w:r>
             <w:r>
               <w:rPr>
@@ -2971,24 +3026,24 @@
               <w:noProof/>
               <w:kern w:val="2"/>
               <w:szCs w:val="24"/>
-              <w:lang w:val="en-GB" w:eastAsia="en-GB"/>
+              <w:lang w:val="en-US"/>
               <w14:ligatures w14:val="standardContextual"/>
             </w:rPr>
           </w:pPr>
-          <w:hyperlink w:anchor="_Toc174102104" w:history="1">
+          <w:hyperlink w:anchor="_Toc174088931" w:history="1">
             <w:r>
               <w:rPr>
                 <w:rStyle w:val="Hyperlink"/>
                 <w:noProof/>
               </w:rPr>
-              <w:t>10.1.1</w:t>
+              <w:t>11.1.1</w:t>
             </w:r>
             <w:r>
               <w:rPr>
                 <w:noProof/>
                 <w:kern w:val="2"/>
                 <w:szCs w:val="24"/>
-                <w:lang w:val="en-GB" w:eastAsia="en-GB"/>
+                <w:lang w:val="en-US"/>
                 <w14:ligatures w14:val="standardContextual"/>
               </w:rPr>
               <w:tab/>
@@ -3019,7 +3074,7 @@
                 <w:noProof/>
                 <w:webHidden/>
               </w:rPr>
-              <w:instrText xml:space="preserve"> PAGEREF _Toc174102104 \h </w:instrText>
+              <w:instrText xml:space="preserve"> PAGEREF _Toc174088931 \h </w:instrText>
             </w:r>
             <w:r>
               <w:rPr>
@@ -3061,25 +3116,25 @@
               <w:noProof/>
               <w:kern w:val="2"/>
               <w:szCs w:val="24"/>
-              <w:lang w:val="en-GB" w:eastAsia="en-GB"/>
+              <w:lang w:val="en-US"/>
               <w14:ligatures w14:val="standardContextual"/>
             </w:rPr>
           </w:pPr>
-          <w:hyperlink w:anchor="_Toc174102105" w:history="1">
+          <w:hyperlink w:anchor="_Toc174088932" w:history="1">
             <w:r>
               <w:rPr>
                 <w:rStyle w:val="Hyperlink"/>
                 <w:rFonts w:ascii="Arial" w:hAnsi="Arial" w:cs="Arial"/>
                 <w:noProof/>
               </w:rPr>
-              <w:t>10.2</w:t>
+              <w:t>11.2</w:t>
             </w:r>
             <w:r>
               <w:rPr>
                 <w:noProof/>
                 <w:kern w:val="2"/>
                 <w:szCs w:val="24"/>
-                <w:lang w:val="en-GB" w:eastAsia="en-GB"/>
+                <w:lang w:val="en-US"/>
                 <w14:ligatures w14:val="standardContextual"/>
               </w:rPr>
               <w:tab/>
@@ -3111,7 +3166,7 @@
                 <w:noProof/>
                 <w:webHidden/>
               </w:rPr>
-              <w:instrText xml:space="preserve"> PAGEREF _Toc174102105 \h </w:instrText>
+              <w:instrText xml:space="preserve"> PAGEREF _Toc174088932 \h </w:instrText>
             </w:r>
             <w:r>
               <w:rPr>
@@ -3153,24 +3208,24 @@
               <w:noProof/>
               <w:kern w:val="2"/>
               <w:szCs w:val="24"/>
-              <w:lang w:val="en-GB" w:eastAsia="en-GB"/>
+              <w:lang w:val="en-US"/>
               <w14:ligatures w14:val="standardContextual"/>
             </w:rPr>
           </w:pPr>
-          <w:hyperlink w:anchor="_Toc174102106" w:history="1">
+          <w:hyperlink w:anchor="_Toc174088933" w:history="1">
             <w:r>
               <w:rPr>
                 <w:rStyle w:val="Hyperlink"/>
                 <w:noProof/>
               </w:rPr>
-              <w:t>10.2.1</w:t>
+              <w:t>11.2.1</w:t>
             </w:r>
             <w:r>
               <w:rPr>
                 <w:noProof/>
                 <w:kern w:val="2"/>
                 <w:szCs w:val="24"/>
-                <w:lang w:val="en-GB" w:eastAsia="en-GB"/>
+                <w:lang w:val="en-US"/>
                 <w14:ligatures w14:val="standardContextual"/>
               </w:rPr>
               <w:tab/>
@@ -3201,7 +3256,7 @@
                 <w:noProof/>
                 <w:webHidden/>
               </w:rPr>
-              <w:instrText xml:space="preserve"> PAGEREF _Toc174102106 \h </w:instrText>
+              <w:instrText xml:space="preserve"> PAGEREF _Toc174088933 \h </w:instrText>
             </w:r>
             <w:r>
               <w:rPr>
@@ -3243,24 +3298,24 @@
               <w:noProof/>
               <w:kern w:val="2"/>
               <w:szCs w:val="24"/>
-              <w:lang w:val="en-GB" w:eastAsia="en-GB"/>
+              <w:lang w:val="en-US"/>
               <w14:ligatures w14:val="standardContextual"/>
             </w:rPr>
           </w:pPr>
-          <w:hyperlink w:anchor="_Toc174102107" w:history="1">
+          <w:hyperlink w:anchor="_Toc174088934" w:history="1">
             <w:r>
               <w:rPr>
                 <w:rStyle w:val="Hyperlink"/>
                 <w:noProof/>
               </w:rPr>
-              <w:t>11</w:t>
+              <w:t>12</w:t>
             </w:r>
             <w:r>
               <w:rPr>
                 <w:noProof/>
                 <w:kern w:val="2"/>
                 <w:szCs w:val="24"/>
-                <w:lang w:val="en-GB" w:eastAsia="en-GB"/>
+                <w:lang w:val="en-US"/>
                 <w14:ligatures w14:val="standardContextual"/>
               </w:rPr>
               <w:tab/>
@@ -3291,7 +3346,7 @@
                 <w:noProof/>
                 <w:webHidden/>
               </w:rPr>
-              <w:instrText xml:space="preserve"> PAGEREF _Toc174102107 \h </w:instrText>
+              <w:instrText xml:space="preserve"> PAGEREF _Toc174088934 \h </w:instrText>
             </w:r>
             <w:r>
               <w:rPr>
@@ -3333,24 +3388,24 @@
               <w:noProof/>
               <w:kern w:val="2"/>
               <w:szCs w:val="24"/>
-              <w:lang w:val="en-GB" w:eastAsia="en-GB"/>
+              <w:lang w:val="en-US"/>
               <w14:ligatures w14:val="standardContextual"/>
             </w:rPr>
           </w:pPr>
-          <w:hyperlink w:anchor="_Toc174102108" w:history="1">
+          <w:hyperlink w:anchor="_Toc174088935" w:history="1">
             <w:r>
               <w:rPr>
                 <w:rStyle w:val="Hyperlink"/>
                 <w:noProof/>
               </w:rPr>
-              <w:t>11.1</w:t>
+              <w:t>12.1</w:t>
             </w:r>
             <w:r>
               <w:rPr>
                 <w:noProof/>
                 <w:kern w:val="2"/>
                 <w:szCs w:val="24"/>
-                <w:lang w:val="en-GB" w:eastAsia="en-GB"/>
+                <w:lang w:val="en-US"/>
                 <w14:ligatures w14:val="standardContextual"/>
               </w:rPr>
               <w:tab/>
@@ -3381,7 +3436,7 @@
                 <w:noProof/>
                 <w:webHidden/>
               </w:rPr>
-              <w:instrText xml:space="preserve"> PAGEREF _Toc174102108 \h </w:instrText>
+              <w:instrText xml:space="preserve"> PAGEREF _Toc174088935 \h </w:instrText>
             </w:r>
             <w:r>
               <w:rPr>
@@ -3423,24 +3478,24 @@
               <w:noProof/>
               <w:kern w:val="2"/>
               <w:szCs w:val="24"/>
-              <w:lang w:val="en-GB" w:eastAsia="en-GB"/>
+              <w:lang w:val="en-US"/>
               <w14:ligatures w14:val="standardContextual"/>
             </w:rPr>
           </w:pPr>
-          <w:hyperlink w:anchor="_Toc174102109" w:history="1">
+          <w:hyperlink w:anchor="_Toc174088936" w:history="1">
             <w:r>
               <w:rPr>
                 <w:rStyle w:val="Hyperlink"/>
                 <w:noProof/>
               </w:rPr>
-              <w:t>11.1.1</w:t>
+              <w:t>12.1.1</w:t>
             </w:r>
             <w:r>
               <w:rPr>
                 <w:noProof/>
                 <w:kern w:val="2"/>
                 <w:szCs w:val="24"/>
-                <w:lang w:val="en-GB" w:eastAsia="en-GB"/>
+                <w:lang w:val="en-US"/>
                 <w14:ligatures w14:val="standardContextual"/>
               </w:rPr>
               <w:tab/>
@@ -3471,7 +3526,7 @@
                 <w:noProof/>
                 <w:webHidden/>
               </w:rPr>
-              <w:instrText xml:space="preserve"> PAGEREF _Toc174102109 \h </w:instrText>
+              <w:instrText xml:space="preserve"> PAGEREF _Toc174088936 \h </w:instrText>
             </w:r>
             <w:r>
               <w:rPr>
@@ -3513,24 +3568,24 @@
               <w:noProof/>
               <w:kern w:val="2"/>
               <w:szCs w:val="24"/>
-              <w:lang w:val="en-GB" w:eastAsia="en-GB"/>
+              <w:lang w:val="en-US"/>
               <w14:ligatures w14:val="standardContextual"/>
             </w:rPr>
           </w:pPr>
-          <w:hyperlink w:anchor="_Toc174102110" w:history="1">
+          <w:hyperlink w:anchor="_Toc174088937" w:history="1">
             <w:r>
               <w:rPr>
                 <w:rStyle w:val="Hyperlink"/>
                 <w:noProof/>
               </w:rPr>
-              <w:t>11.1.2</w:t>
+              <w:t>12.1.2</w:t>
             </w:r>
             <w:r>
               <w:rPr>
                 <w:noProof/>
                 <w:kern w:val="2"/>
                 <w:szCs w:val="24"/>
-                <w:lang w:val="en-GB" w:eastAsia="en-GB"/>
+                <w:lang w:val="en-US"/>
                 <w14:ligatures w14:val="standardContextual"/>
               </w:rPr>
               <w:tab/>
@@ -3561,7 +3616,7 @@
                 <w:noProof/>
                 <w:webHidden/>
               </w:rPr>
-              <w:instrText xml:space="preserve"> PAGEREF _Toc174102110 \h </w:instrText>
+              <w:instrText xml:space="preserve"> PAGEREF _Toc174088937 \h </w:instrText>
             </w:r>
             <w:r>
               <w:rPr>
@@ -3603,24 +3658,24 @@
               <w:noProof/>
               <w:kern w:val="2"/>
               <w:szCs w:val="24"/>
-              <w:lang w:val="en-GB" w:eastAsia="en-GB"/>
+              <w:lang w:val="en-US"/>
               <w14:ligatures w14:val="standardContextual"/>
             </w:rPr>
           </w:pPr>
-          <w:hyperlink w:anchor="_Toc174102111" w:history="1">
+          <w:hyperlink w:anchor="_Toc174088938" w:history="1">
             <w:r>
               <w:rPr>
                 <w:rStyle w:val="Hyperlink"/>
                 <w:noProof/>
               </w:rPr>
-              <w:t>11.1.3</w:t>
+              <w:t>12.1.3</w:t>
             </w:r>
             <w:r>
               <w:rPr>
                 <w:noProof/>
                 <w:kern w:val="2"/>
                 <w:szCs w:val="24"/>
-                <w:lang w:val="en-GB" w:eastAsia="en-GB"/>
+                <w:lang w:val="en-US"/>
                 <w14:ligatures w14:val="standardContextual"/>
               </w:rPr>
               <w:tab/>
@@ -3651,7 +3706,7 @@
                 <w:noProof/>
                 <w:webHidden/>
               </w:rPr>
-              <w:instrText xml:space="preserve"> PAGEREF _Toc174102111 \h </w:instrText>
+              <w:instrText xml:space="preserve"> PAGEREF _Toc174088938 \h </w:instrText>
             </w:r>
             <w:r>
               <w:rPr>
@@ -3693,24 +3748,24 @@
               <w:noProof/>
               <w:kern w:val="2"/>
               <w:szCs w:val="24"/>
-              <w:lang w:val="en-GB" w:eastAsia="en-GB"/>
+              <w:lang w:val="en-US"/>
               <w14:ligatures w14:val="standardContextual"/>
             </w:rPr>
           </w:pPr>
-          <w:hyperlink w:anchor="_Toc174102112" w:history="1">
+          <w:hyperlink w:anchor="_Toc174088939" w:history="1">
             <w:r>
               <w:rPr>
                 <w:rStyle w:val="Hyperlink"/>
                 <w:noProof/>
               </w:rPr>
-              <w:t>11.1.4</w:t>
+              <w:t>12.1.4</w:t>
             </w:r>
             <w:r>
               <w:rPr>
                 <w:noProof/>
                 <w:kern w:val="2"/>
                 <w:szCs w:val="24"/>
-                <w:lang w:val="en-GB" w:eastAsia="en-GB"/>
+                <w:lang w:val="en-US"/>
                 <w14:ligatures w14:val="standardContextual"/>
               </w:rPr>
               <w:tab/>
@@ -3741,7 +3796,7 @@
                 <w:noProof/>
                 <w:webHidden/>
               </w:rPr>
-              <w:instrText xml:space="preserve"> PAGEREF _Toc174102112 \h </w:instrText>
+              <w:instrText xml:space="preserve"> PAGEREF _Toc174088939 \h </w:instrText>
             </w:r>
             <w:r>
               <w:rPr>
@@ -3783,24 +3838,24 @@
               <w:noProof/>
               <w:kern w:val="2"/>
               <w:szCs w:val="24"/>
-              <w:lang w:val="en-GB" w:eastAsia="en-GB"/>
+              <w:lang w:val="en-US"/>
               <w14:ligatures w14:val="standardContextual"/>
             </w:rPr>
           </w:pPr>
-          <w:hyperlink w:anchor="_Toc174102113" w:history="1">
+          <w:hyperlink w:anchor="_Toc174088940" w:history="1">
             <w:r>
               <w:rPr>
                 <w:rStyle w:val="Hyperlink"/>
                 <w:noProof/>
               </w:rPr>
-              <w:t>11.1.5</w:t>
+              <w:t>12.1.5</w:t>
             </w:r>
             <w:r>
               <w:rPr>
                 <w:noProof/>
                 <w:kern w:val="2"/>
                 <w:szCs w:val="24"/>
-                <w:lang w:val="en-GB" w:eastAsia="en-GB"/>
+                <w:lang w:val="en-US"/>
                 <w14:ligatures w14:val="standardContextual"/>
               </w:rPr>
               <w:tab/>
@@ -3831,7 +3886,7 @@
                 <w:noProof/>
                 <w:webHidden/>
               </w:rPr>
-              <w:instrText xml:space="preserve"> PAGEREF _Toc174102113 \h </w:instrText>
+              <w:instrText xml:space="preserve"> PAGEREF _Toc174088940 \h </w:instrText>
             </w:r>
             <w:r>
               <w:rPr>
@@ -3873,24 +3928,24 @@
               <w:noProof/>
               <w:kern w:val="2"/>
               <w:szCs w:val="24"/>
-              <w:lang w:val="en-GB" w:eastAsia="en-GB"/>
+              <w:lang w:val="en-US"/>
               <w14:ligatures w14:val="standardContextual"/>
             </w:rPr>
           </w:pPr>
-          <w:hyperlink w:anchor="_Toc174102114" w:history="1">
+          <w:hyperlink w:anchor="_Toc174088941" w:history="1">
             <w:r>
               <w:rPr>
                 <w:rStyle w:val="Hyperlink"/>
                 <w:noProof/>
               </w:rPr>
-              <w:t>11.1.6</w:t>
+              <w:t>12.1.6</w:t>
             </w:r>
             <w:r>
               <w:rPr>
                 <w:noProof/>
                 <w:kern w:val="2"/>
                 <w:szCs w:val="24"/>
-                <w:lang w:val="en-GB" w:eastAsia="en-GB"/>
+                <w:lang w:val="en-US"/>
                 <w14:ligatures w14:val="standardContextual"/>
               </w:rPr>
               <w:tab/>
@@ -3921,7 +3976,7 @@
                 <w:noProof/>
                 <w:webHidden/>
               </w:rPr>
-              <w:instrText xml:space="preserve"> PAGEREF _Toc174102114 \h </w:instrText>
+              <w:instrText xml:space="preserve"> PAGEREF _Toc174088941 \h </w:instrText>
             </w:r>
             <w:r>
               <w:rPr>
@@ -3962,11 +4017,11 @@
               <w:noProof/>
               <w:kern w:val="2"/>
               <w:szCs w:val="24"/>
-              <w:lang w:val="en-GB" w:eastAsia="en-GB"/>
+              <w:lang w:val="en-US"/>
               <w14:ligatures w14:val="standardContextual"/>
             </w:rPr>
           </w:pPr>
-          <w:hyperlink w:anchor="_Toc174102115" w:history="1">
+          <w:hyperlink w:anchor="_Toc174088942" w:history="1">
             <w:r>
               <w:rPr>
                 <w:rStyle w:val="Hyperlink"/>
@@ -3993,7 +4048,7 @@
                 <w:noProof/>
                 <w:webHidden/>
               </w:rPr>
-              <w:instrText xml:space="preserve"> PAGEREF _Toc174102115 \h </w:instrText>
+              <w:instrText xml:space="preserve"> PAGEREF _Toc174088942 \h </w:instrText>
             </w:r>
             <w:r>
               <w:rPr>
@@ -4040,9 +4095,12 @@
       <w:pPr>
         <w:pStyle w:val="Heading1"/>
       </w:pPr>
-      <w:bookmarkStart w:id="2" w:name="_Toc174102082"/>
-      <w:r>
-        <w:t>Table of Tables</w:t>
+      <w:bookmarkStart w:id="2" w:name="_Toc174088909"/>
+      <w:r>
+        <w:t>List</w:t>
+      </w:r>
+      <w:r>
+        <w:t xml:space="preserve"> of Tables</w:t>
       </w:r>
       <w:bookmarkEnd w:id="2"/>
     </w:p>
@@ -4547,7 +4605,7 @@
           <w:rFonts w:ascii="Arial" w:hAnsi="Arial" w:cs="Arial"/>
         </w:rPr>
       </w:pPr>
-      <w:bookmarkStart w:id="3" w:name="_Toc174102083"/>
+      <w:bookmarkStart w:id="3" w:name="_Toc174088910"/>
       <w:r>
         <w:rPr>
           <w:rFonts w:ascii="Arial" w:hAnsi="Arial" w:cs="Arial"/>
@@ -5036,7 +5094,7 @@
           <w:rFonts w:ascii="Arial" w:hAnsi="Arial" w:cs="Arial"/>
         </w:rPr>
       </w:pPr>
-      <w:bookmarkStart w:id="4" w:name="_Toc174102084"/>
+      <w:bookmarkStart w:id="4" w:name="_Toc174088911"/>
       <w:r>
         <w:rPr>
           <w:rFonts w:ascii="Arial" w:hAnsi="Arial" w:cs="Arial"/>
@@ -5081,7 +5139,7 @@
           <w:rFonts w:ascii="Arial" w:hAnsi="Arial" w:cs="Arial"/>
         </w:rPr>
       </w:pPr>
-      <w:bookmarkStart w:id="5" w:name="_Toc174102085"/>
+      <w:bookmarkStart w:id="5" w:name="_Toc174088912"/>
       <w:r>
         <w:rPr>
           <w:rFonts w:ascii="Arial" w:hAnsi="Arial" w:cs="Arial"/>
@@ -5097,7 +5155,7 @@
           <w:rFonts w:ascii="Arial" w:hAnsi="Arial" w:cs="Arial"/>
         </w:rPr>
       </w:pPr>
-      <w:bookmarkStart w:id="6" w:name="_Toc174102086"/>
+      <w:bookmarkStart w:id="6" w:name="_Toc174088913"/>
       <w:r>
         <w:rPr>
           <w:rFonts w:ascii="Arial" w:hAnsi="Arial" w:cs="Arial"/>
@@ -5352,7 +5410,7 @@
       <w:pPr>
         <w:pStyle w:val="Heading2"/>
       </w:pPr>
-      <w:bookmarkStart w:id="7" w:name="_Toc174102087"/>
+      <w:bookmarkStart w:id="7" w:name="_Toc174088914"/>
       <w:r>
         <w:t>Out of Scope</w:t>
       </w:r>
@@ -5485,7 +5543,7 @@
           <w:rFonts w:ascii="Arial" w:hAnsi="Arial" w:cs="Arial"/>
         </w:rPr>
       </w:pPr>
-      <w:bookmarkStart w:id="8" w:name="_Toc174102088"/>
+      <w:bookmarkStart w:id="8" w:name="_Toc174088915"/>
       <w:r>
         <w:rPr>
           <w:rFonts w:ascii="Arial" w:hAnsi="Arial" w:cs="Arial"/>
@@ -5501,7 +5559,7 @@
           <w:rFonts w:ascii="Arial" w:hAnsi="Arial" w:cs="Arial"/>
         </w:rPr>
       </w:pPr>
-      <w:bookmarkStart w:id="9" w:name="_Toc174102089"/>
+      <w:bookmarkStart w:id="9" w:name="_Toc174088916"/>
       <w:r>
         <w:rPr>
           <w:rFonts w:ascii="Arial" w:hAnsi="Arial" w:cs="Arial"/>
@@ -5530,7 +5588,7 @@
           <w:rFonts w:ascii="Arial" w:hAnsi="Arial" w:cs="Arial"/>
         </w:rPr>
       </w:pPr>
-      <w:bookmarkStart w:id="10" w:name="_Toc174102090"/>
+      <w:bookmarkStart w:id="10" w:name="_Toc174088917"/>
       <w:r>
         <w:rPr>
           <w:rFonts w:ascii="Arial" w:hAnsi="Arial" w:cs="Arial"/>
@@ -5655,7 +5713,7 @@
           <w:rFonts w:ascii="Arial" w:hAnsi="Arial" w:cs="Arial"/>
         </w:rPr>
       </w:pPr>
-      <w:bookmarkStart w:id="11" w:name="_Toc174102091"/>
+      <w:bookmarkStart w:id="11" w:name="_Toc174088918"/>
       <w:r>
         <w:rPr>
           <w:rFonts w:ascii="Arial" w:hAnsi="Arial" w:cs="Arial"/>
@@ -5684,7 +5742,7 @@
           <w:rFonts w:ascii="Arial" w:hAnsi="Arial" w:cs="Arial"/>
         </w:rPr>
       </w:pPr>
-      <w:bookmarkStart w:id="12" w:name="_Toc174102092"/>
+      <w:bookmarkStart w:id="12" w:name="_Toc174088919"/>
       <w:r>
         <w:rPr>
           <w:rFonts w:ascii="Arial" w:hAnsi="Arial" w:cs="Arial"/>
@@ -5754,7 +5812,7 @@
           <w:rFonts w:ascii="Arial" w:hAnsi="Arial" w:cs="Arial"/>
         </w:rPr>
       </w:pPr>
-      <w:bookmarkStart w:id="13" w:name="_Toc174102093"/>
+      <w:bookmarkStart w:id="13" w:name="_Toc174088920"/>
       <w:r>
         <w:rPr>
           <w:rFonts w:ascii="Arial" w:hAnsi="Arial" w:cs="Arial"/>
@@ -5842,7 +5900,7 @@
           <w:rFonts w:ascii="Arial" w:hAnsi="Arial" w:cs="Arial"/>
         </w:rPr>
       </w:pPr>
-      <w:bookmarkStart w:id="14" w:name="_Toc174102094"/>
+      <w:bookmarkStart w:id="14" w:name="_Toc174088921"/>
       <w:r>
         <w:rPr>
           <w:rFonts w:ascii="Arial" w:hAnsi="Arial" w:cs="Arial"/>
@@ -5948,7 +6006,7 @@
           <w:rFonts w:ascii="Arial" w:hAnsi="Arial" w:cs="Arial"/>
         </w:rPr>
       </w:pPr>
-      <w:bookmarkStart w:id="15" w:name="_Toc174102095"/>
+      <w:bookmarkStart w:id="15" w:name="_Toc174088922"/>
       <w:r>
         <w:rPr>
           <w:rFonts w:ascii="Arial" w:hAnsi="Arial" w:cs="Arial"/>
@@ -6032,7 +6090,7 @@
           <w:rFonts w:ascii="Arial" w:hAnsi="Arial" w:cs="Arial"/>
         </w:rPr>
       </w:pPr>
-      <w:bookmarkStart w:id="16" w:name="_Toc174102096"/>
+      <w:bookmarkStart w:id="16" w:name="_Toc174088923"/>
       <w:r>
         <w:rPr>
           <w:rFonts w:ascii="Arial" w:hAnsi="Arial" w:cs="Arial"/>
@@ -6048,7 +6106,7 @@
           <w:rFonts w:ascii="Arial" w:hAnsi="Arial" w:cs="Arial"/>
         </w:rPr>
       </w:pPr>
-      <w:bookmarkStart w:id="17" w:name="_Toc174102097"/>
+      <w:bookmarkStart w:id="17" w:name="_Toc174088924"/>
       <w:r>
         <w:rPr>
           <w:rFonts w:ascii="Arial" w:hAnsi="Arial" w:cs="Arial"/>
@@ -6061,7 +6119,7 @@
       <w:pPr>
         <w:pStyle w:val="Heading3"/>
       </w:pPr>
-      <w:bookmarkStart w:id="18" w:name="_Toc174102098"/>
+      <w:bookmarkStart w:id="18" w:name="_Toc174088925"/>
       <w:r>
         <w:t>Function Flow Block Diagram (FFBD)</w:t>
       </w:r>
@@ -6071,7 +6129,7 @@
       <w:pPr>
         <w:pStyle w:val="Heading3"/>
       </w:pPr>
-      <w:bookmarkStart w:id="19" w:name="_Toc174102099"/>
+      <w:bookmarkStart w:id="19" w:name="_Toc174088926"/>
       <w:r>
         <w:t>Timelines Table:</w:t>
       </w:r>
@@ -6537,7 +6595,7 @@
       <w:pPr>
         <w:pStyle w:val="Heading3"/>
       </w:pPr>
-      <w:bookmarkStart w:id="20" w:name="_Toc174102100"/>
+      <w:bookmarkStart w:id="20" w:name="_Toc174088927"/>
       <w:r>
         <w:t>Risk Assessments</w:t>
       </w:r>
@@ -7515,19 +7573,7 @@
               <w:rPr>
                 <w:rFonts w:ascii="Arial" w:hAnsi="Arial" w:cs="Arial"/>
               </w:rPr>
-              <w:t xml:space="preserve">Identify and secure critical resources </w:t>
-            </w:r>
-            <w:r>
-              <w:rPr>
-                <w:rFonts w:ascii="Arial" w:hAnsi="Arial" w:cs="Arial"/>
-              </w:rPr>
-              <w:t>early and</w:t>
-            </w:r>
-            <w:r>
-              <w:rPr>
-                <w:rFonts w:ascii="Arial" w:hAnsi="Arial" w:cs="Arial"/>
-              </w:rPr>
-              <w:t xml:space="preserve"> build relationships with multiple suppliers.</w:t>
+              <w:t>Identify and secure critical resources early and build relationships with multiple suppliers.</w:t>
             </w:r>
           </w:p>
         </w:tc>
@@ -8591,7 +8637,7 @@
       <w:pPr>
         <w:pStyle w:val="Heading3"/>
       </w:pPr>
-      <w:bookmarkStart w:id="26" w:name="_Toc174102101"/>
+      <w:bookmarkStart w:id="26" w:name="_Toc174088928"/>
       <w:r>
         <w:t>Other documents</w:t>
       </w:r>
@@ -8762,7 +8808,7 @@
           <w:rFonts w:ascii="Arial" w:hAnsi="Arial" w:cs="Arial"/>
         </w:rPr>
       </w:pPr>
-      <w:bookmarkStart w:id="28" w:name="_Toc174102102"/>
+      <w:bookmarkStart w:id="28" w:name="_Toc174088929"/>
       <w:r>
         <w:rPr>
           <w:rFonts w:ascii="Arial" w:hAnsi="Arial" w:cs="Arial"/>
@@ -8778,7 +8824,7 @@
           <w:rFonts w:ascii="Arial" w:hAnsi="Arial" w:cs="Arial"/>
         </w:rPr>
       </w:pPr>
-      <w:bookmarkStart w:id="29" w:name="_Toc174102103"/>
+      <w:bookmarkStart w:id="29" w:name="_Toc174088930"/>
       <w:r>
         <w:rPr>
           <w:rFonts w:ascii="Arial" w:hAnsi="Arial" w:cs="Arial"/>
@@ -8791,7 +8837,7 @@
       <w:pPr>
         <w:pStyle w:val="Heading3"/>
       </w:pPr>
-      <w:bookmarkStart w:id="30" w:name="_Toc174102104"/>
+      <w:bookmarkStart w:id="30" w:name="_Toc174088931"/>
       <w:r>
         <w:t>Members</w:t>
       </w:r>
@@ -8853,7 +8899,7 @@
           <w:rFonts w:ascii="Arial" w:hAnsi="Arial" w:cs="Arial"/>
         </w:rPr>
       </w:pPr>
-      <w:bookmarkStart w:id="31" w:name="_Toc174102105"/>
+      <w:bookmarkStart w:id="31" w:name="_Toc174088932"/>
       <w:r>
         <w:rPr>
           <w:rFonts w:ascii="Arial" w:hAnsi="Arial" w:cs="Arial"/>
@@ -8866,7 +8912,7 @@
       <w:pPr>
         <w:pStyle w:val="Heading3"/>
       </w:pPr>
-      <w:bookmarkStart w:id="32" w:name="_Toc174102106"/>
+      <w:bookmarkStart w:id="32" w:name="_Toc174088933"/>
       <w:r>
         <w:t>Members</w:t>
       </w:r>
@@ -8956,7 +9002,7 @@
       <w:pPr>
         <w:pStyle w:val="Heading1"/>
       </w:pPr>
-      <w:bookmarkStart w:id="33" w:name="_Toc174102107"/>
+      <w:bookmarkStart w:id="33" w:name="_Toc174088934"/>
       <w:r>
         <w:t>Responsibilities and Authorities</w:t>
       </w:r>
@@ -9716,7 +9762,7 @@
       <w:pPr>
         <w:pStyle w:val="Heading2"/>
       </w:pPr>
-      <w:bookmarkStart w:id="35" w:name="_Toc174102108"/>
+      <w:bookmarkStart w:id="35" w:name="_Toc174088935"/>
       <w:r>
         <w:t>Stakeholder Management Plan</w:t>
       </w:r>
@@ -9726,7 +9772,7 @@
       <w:pPr>
         <w:pStyle w:val="Heading3"/>
       </w:pPr>
-      <w:bookmarkStart w:id="36" w:name="_Toc174102109"/>
+      <w:bookmarkStart w:id="36" w:name="_Toc174088936"/>
       <w:r>
         <w:t>Identification of Stakeholders</w:t>
       </w:r>
@@ -9790,7 +9836,7 @@
       <w:pPr>
         <w:pStyle w:val="Heading3"/>
       </w:pPr>
-      <w:bookmarkStart w:id="37" w:name="_Toc174102110"/>
+      <w:bookmarkStart w:id="37" w:name="_Toc174088937"/>
       <w:r>
         <w:lastRenderedPageBreak/>
         <w:t>Communication Plan</w:t>
@@ -9877,7 +9923,7 @@
       <w:pPr>
         <w:pStyle w:val="Heading3"/>
       </w:pPr>
-      <w:bookmarkStart w:id="38" w:name="_Toc174102111"/>
+      <w:bookmarkStart w:id="38" w:name="_Toc174088938"/>
       <w:r>
         <w:t>Engagement Strategies</w:t>
       </w:r>
@@ -10037,7 +10083,7 @@
       <w:pPr>
         <w:pStyle w:val="Heading3"/>
       </w:pPr>
-      <w:bookmarkStart w:id="39" w:name="_Toc174102112"/>
+      <w:bookmarkStart w:id="39" w:name="_Toc174088939"/>
       <w:r>
         <w:t>Feedback and Adaptation</w:t>
       </w:r>
@@ -10083,7 +10129,7 @@
       <w:pPr>
         <w:pStyle w:val="Heading3"/>
       </w:pPr>
-      <w:bookmarkStart w:id="40" w:name="_Toc174102113"/>
+      <w:bookmarkStart w:id="40" w:name="_Toc174088940"/>
       <w:r>
         <w:t>Documentation and Reporting</w:t>
       </w:r>
@@ -10147,7 +10193,7 @@
       <w:pPr>
         <w:pStyle w:val="Heading3"/>
       </w:pPr>
-      <w:bookmarkStart w:id="41" w:name="_Toc174102114"/>
+      <w:bookmarkStart w:id="41" w:name="_Toc174088941"/>
       <w:r>
         <w:t>Risk Management</w:t>
       </w:r>
@@ -10232,7 +10278,7 @@
         </w:numPr>
         <w:ind w:left="432" w:hanging="432"/>
       </w:pPr>
-      <w:bookmarkStart w:id="42" w:name="_Toc174102115"/>
+      <w:bookmarkStart w:id="42" w:name="_Toc174088942"/>
       <w:r>
         <w:lastRenderedPageBreak/>
         <w:t>SIGNATURES AND AGREEMENTS</w:t>
@@ -18388,16 +18434,25 @@
 </file>
 
 <file path=customXml/item1.xml><?xml version="1.0" encoding="utf-8"?>
+<b:Sources xmlns:b="http://schemas.openxmlformats.org/officeDocument/2006/bibliography" xmlns="http://schemas.openxmlformats.org/officeDocument/2006/bibliography" SelectedStyle="/APASixthEditionOfficeOnline.xsl" StyleName="APA" Version="6"/>
+</file>
+
+<file path=customXml/item2.xml><?xml version="1.0" encoding="utf-8"?>
 <p:properties xmlns:p="http://schemas.microsoft.com/office/2006/metadata/properties" xmlns:xsi="http://www.w3.org/2001/XMLSchema-instance" xmlns:pc="http://schemas.microsoft.com/office/infopath/2007/PartnerControls">
   <documentManagement/>
 </p:properties>
 </file>
 
-<file path=customXml/item2.xml><?xml version="1.0" encoding="utf-8"?>
-<b:Sources xmlns:b="http://schemas.openxmlformats.org/officeDocument/2006/bibliography" xmlns="http://schemas.openxmlformats.org/officeDocument/2006/bibliography" SelectedStyle="/APASixthEditionOfficeOnline.xsl" StyleName="APA" Version="6"/>
+<file path=customXml/item3.xml><?xml version="1.0" encoding="utf-8"?>
+<?mso-contentType ?>
+<FormTemplates xmlns="http://schemas.microsoft.com/sharepoint/v3/contenttype/forms">
+  <Display>DocumentLibraryForm</Display>
+  <Edit>DocumentLibraryForm</Edit>
+  <New>DocumentLibraryForm</New>
+</FormTemplates>
 </file>
 
-<file path=customXml/item3.xml><?xml version="1.0" encoding="utf-8"?>
+<file path=customXml/item4.xml><?xml version="1.0" encoding="utf-8"?>
 <ct:contentTypeSchema xmlns:ct="http://schemas.microsoft.com/office/2006/metadata/contentType" xmlns:ma="http://schemas.microsoft.com/office/2006/metadata/properties/metaAttributes" ct:_="" ma:_="" ma:contentTypeName="Document" ma:contentTypeID="0x01010059DDC6C72DB1CA4B9B4A43E4050C2A1A" ma:contentTypeVersion="4" ma:contentTypeDescription="Create a new document." ma:contentTypeScope="" ma:versionID="0df58bd0e6e523b4125d51c3ae33cc1a">
   <xsd:schema xmlns:xsd="http://www.w3.org/2001/XMLSchema" xmlns:xs="http://www.w3.org/2001/XMLSchema" xmlns:p="http://schemas.microsoft.com/office/2006/metadata/properties" xmlns:ns2="1607598e-e29a-41a6-b261-fa7c2ffd7258" targetNamespace="http://schemas.microsoft.com/office/2006/metadata/properties" ma:root="true" ma:fieldsID="8aa4db2c86412e3da438aea0fc643331" ns2:_="">
     <xsd:import namespace="1607598e-e29a-41a6-b261-fa7c2ffd7258"/>
@@ -18541,16 +18596,15 @@
 </ct:contentTypeSchema>
 </file>
 
-<file path=customXml/item4.xml><?xml version="1.0" encoding="utf-8"?>
-<?mso-contentType ?>
-<FormTemplates xmlns="http://schemas.microsoft.com/sharepoint/v3/contenttype/forms">
-  <Display>DocumentLibraryForm</Display>
-  <Edit>DocumentLibraryForm</Edit>
-  <New>DocumentLibraryForm</New>
-</FormTemplates>
+<file path=customXml/itemProps1.xml><?xml version="1.0" encoding="utf-8"?>
+<ds:datastoreItem xmlns:ds="http://schemas.openxmlformats.org/officeDocument/2006/customXml" ds:itemID="{CBD22F12-2BEE-384F-B04C-498DF2DF8C9C}">
+  <ds:schemaRefs>
+    <ds:schemaRef ds:uri="http://schemas.openxmlformats.org/officeDocument/2006/bibliography"/>
+  </ds:schemaRefs>
+</ds:datastoreItem>
 </file>
 
-<file path=customXml/itemProps1.xml><?xml version="1.0" encoding="utf-8"?>
+<file path=customXml/itemProps2.xml><?xml version="1.0" encoding="utf-8"?>
 <ds:datastoreItem xmlns:ds="http://schemas.openxmlformats.org/officeDocument/2006/customXml" ds:itemID="{7CCB0256-7793-4B93-B552-96F9B8E61DF3}">
   <ds:schemaRefs>
     <ds:schemaRef ds:uri="http://schemas.microsoft.com/office/2006/metadata/properties"/>
@@ -18559,15 +18613,15 @@
 </ds:datastoreItem>
 </file>
 
-<file path=customXml/itemProps2.xml><?xml version="1.0" encoding="utf-8"?>
-<ds:datastoreItem xmlns:ds="http://schemas.openxmlformats.org/officeDocument/2006/customXml" ds:itemID="{CBD22F12-2BEE-384F-B04C-498DF2DF8C9C}">
+<file path=customXml/itemProps3.xml><?xml version="1.0" encoding="utf-8"?>
+<ds:datastoreItem xmlns:ds="http://schemas.openxmlformats.org/officeDocument/2006/customXml" ds:itemID="{BF3E1FCC-0FF7-4C46-A1C1-4A9F98809324}">
   <ds:schemaRefs>
-    <ds:schemaRef ds:uri="http://schemas.openxmlformats.org/officeDocument/2006/bibliography"/>
+    <ds:schemaRef ds:uri="http://schemas.microsoft.com/sharepoint/v3/contenttype/forms"/>
   </ds:schemaRefs>
 </ds:datastoreItem>
 </file>
 
-<file path=customXml/itemProps3.xml><?xml version="1.0" encoding="utf-8"?>
+<file path=customXml/itemProps4.xml><?xml version="1.0" encoding="utf-8"?>
 <ds:datastoreItem xmlns:ds="http://schemas.openxmlformats.org/officeDocument/2006/customXml" ds:itemID="{3BF41442-3A70-437A-810C-80DA6E3A2E30}">
   <ds:schemaRefs>
     <ds:schemaRef ds:uri="http://schemas.microsoft.com/office/2006/metadata/contentType"/>
@@ -18583,12 +18637,4 @@
     <ds:schemaRef ds:uri="http://schemas.microsoft.com/internal/obd"/>
   </ds:schemaRefs>
 </ds:datastoreItem>
-</file>
-
-<file path=customXml/itemProps4.xml><?xml version="1.0" encoding="utf-8"?>
-<ds:datastoreItem xmlns:ds="http://schemas.openxmlformats.org/officeDocument/2006/customXml" ds:itemID="{BF3E1FCC-0FF7-4C46-A1C1-4A9F98809324}">
-  <ds:schemaRefs>
-    <ds:schemaRef ds:uri="http://schemas.microsoft.com/sharepoint/v3/contenttype/forms"/>
-  </ds:schemaRefs>
-</ds:datastoreItem>
 </file>
</xml_diff>